<commit_message>
Ajout de la représentation graphique de la relation linéaire
</commit_message>
<xml_diff>
--- a/Syll.docx
+++ b/Syll.docx
@@ -17433,18 +17433,18 @@
               <w:jc w:val="center"/>
             </w:pPr>
             <w:r>
-              <w:t xml:space="preserve">5.0</w:t>
-            </w:r>
-          </w:p>
-        </w:tc>
-        <w:tc>
-          <w:p>
-            <w:pPr>
-              <w:pStyle w:val="Compact"/>
-              <w:jc w:val="center"/>
-            </w:pPr>
-            <w:r>
-              <w:t xml:space="preserve">6.0</w:t>
+              <w:t xml:space="preserve">8.5</w:t>
+            </w:r>
+          </w:p>
+        </w:tc>
+        <w:tc>
+          <w:p>
+            <w:pPr>
+              <w:pStyle w:val="Compact"/>
+              <w:jc w:val="center"/>
+            </w:pPr>
+            <w:r>
+              <w:t xml:space="preserve">7.0</w:t>
             </w:r>
           </w:p>
         </w:tc>
@@ -17468,7 +17468,7 @@
               <w:jc w:val="center"/>
             </w:pPr>
             <w:r>
-              <w:t xml:space="preserve">6.5</w:t>
+              <w:t xml:space="preserve">4.0</w:t>
             </w:r>
           </w:p>
         </w:tc>
@@ -17514,7 +17514,7 @@
               <w:jc w:val="center"/>
             </w:pPr>
             <w:r>
-              <w:t xml:space="preserve">7.0</w:t>
+              <w:t xml:space="preserve">5.5</w:t>
             </w:r>
           </w:p>
         </w:tc>
@@ -17538,18 +17538,18 @@
               <w:jc w:val="center"/>
             </w:pPr>
             <w:r>
-              <w:t xml:space="preserve">8.5</w:t>
-            </w:r>
-          </w:p>
-        </w:tc>
-        <w:tc>
-          <w:p>
-            <w:pPr>
-              <w:pStyle w:val="Compact"/>
-              <w:jc w:val="center"/>
-            </w:pPr>
-            <w:r>
-              <w:t xml:space="preserve">5.5</w:t>
+              <w:t xml:space="preserve">6.0</w:t>
+            </w:r>
+          </w:p>
+        </w:tc>
+        <w:tc>
+          <w:p>
+            <w:pPr>
+              <w:pStyle w:val="Compact"/>
+              <w:jc w:val="center"/>
+            </w:pPr>
+            <w:r>
+              <w:t xml:space="preserve">6.0</w:t>
             </w:r>
           </w:p>
         </w:tc>
@@ -17573,18 +17573,18 @@
               <w:jc w:val="center"/>
             </w:pPr>
             <w:r>
-              <w:t xml:space="preserve">6.0</w:t>
-            </w:r>
-          </w:p>
-        </w:tc>
-        <w:tc>
-          <w:p>
-            <w:pPr>
-              <w:pStyle w:val="Compact"/>
-              <w:jc w:val="center"/>
-            </w:pPr>
-            <w:r>
-              <w:t xml:space="preserve">5.5</w:t>
+              <w:t xml:space="preserve">3.5</w:t>
+            </w:r>
+          </w:p>
+        </w:tc>
+        <w:tc>
+          <w:p>
+            <w:pPr>
+              <w:pStyle w:val="Compact"/>
+              <w:jc w:val="center"/>
+            </w:pPr>
+            <w:r>
+              <w:t xml:space="preserve">4.5</w:t>
             </w:r>
           </w:p>
         </w:tc>
@@ -17608,18 +17608,18 @@
               <w:jc w:val="center"/>
             </w:pPr>
             <w:r>
-              <w:t xml:space="preserve">7.5</w:t>
-            </w:r>
-          </w:p>
-        </w:tc>
-        <w:tc>
-          <w:p>
-            <w:pPr>
-              <w:pStyle w:val="Compact"/>
-              <w:jc w:val="center"/>
-            </w:pPr>
-            <w:r>
-              <w:t xml:space="preserve">5.5</w:t>
+              <w:t xml:space="preserve">6.5</w:t>
+            </w:r>
+          </w:p>
+        </w:tc>
+        <w:tc>
+          <w:p>
+            <w:pPr>
+              <w:pStyle w:val="Compact"/>
+              <w:jc w:val="center"/>
+            </w:pPr>
+            <w:r>
+              <w:t xml:space="preserve">6.0</w:t>
             </w:r>
           </w:p>
         </w:tc>
@@ -17643,18 +17643,18 @@
               <w:jc w:val="center"/>
             </w:pPr>
             <w:r>
-              <w:t xml:space="preserve">3.5</w:t>
-            </w:r>
-          </w:p>
-        </w:tc>
-        <w:tc>
-          <w:p>
-            <w:pPr>
-              <w:pStyle w:val="Compact"/>
-              <w:jc w:val="center"/>
-            </w:pPr>
-            <w:r>
-              <w:t xml:space="preserve">5.5</w:t>
+              <w:t xml:space="preserve">7.0</w:t>
+            </w:r>
+          </w:p>
+        </w:tc>
+        <w:tc>
+          <w:p>
+            <w:pPr>
+              <w:pStyle w:val="Compact"/>
+              <w:jc w:val="center"/>
+            </w:pPr>
+            <w:r>
+              <w:t xml:space="preserve">6.5</w:t>
             </w:r>
           </w:p>
         </w:tc>
@@ -17678,18 +17678,18 @@
               <w:jc w:val="center"/>
             </w:pPr>
             <w:r>
-              <w:t xml:space="preserve">7.0</w:t>
-            </w:r>
-          </w:p>
-        </w:tc>
-        <w:tc>
-          <w:p>
-            <w:pPr>
-              <w:pStyle w:val="Compact"/>
-              <w:jc w:val="center"/>
-            </w:pPr>
-            <w:r>
-              <w:t xml:space="preserve">6.5</w:t>
+              <w:t xml:space="preserve">5.0</w:t>
+            </w:r>
+          </w:p>
+        </w:tc>
+        <w:tc>
+          <w:p>
+            <w:pPr>
+              <w:pStyle w:val="Compact"/>
+              <w:jc w:val="center"/>
+            </w:pPr>
+            <w:r>
+              <w:t xml:space="preserve">5.5</w:t>
             </w:r>
           </w:p>
         </w:tc>
@@ -17713,18 +17713,18 @@
               <w:jc w:val="center"/>
             </w:pPr>
             <w:r>
-              <w:t xml:space="preserve">4.0</w:t>
-            </w:r>
-          </w:p>
-        </w:tc>
-        <w:tc>
-          <w:p>
-            <w:pPr>
-              <w:pStyle w:val="Compact"/>
-              <w:jc w:val="center"/>
-            </w:pPr>
-            <w:r>
-              <w:t xml:space="preserve">6.0</w:t>
+              <w:t xml:space="preserve">7.5</w:t>
+            </w:r>
+          </w:p>
+        </w:tc>
+        <w:tc>
+          <w:p>
+            <w:pPr>
+              <w:pStyle w:val="Compact"/>
+              <w:jc w:val="center"/>
+            </w:pPr>
+            <w:r>
+              <w:t xml:space="preserve">6.5</w:t>
             </w:r>
           </w:p>
         </w:tc>
@@ -18003,7 +18003,7 @@
         <w:pStyle w:val="FirstParagraph"/>
       </w:pPr>
       <w:r>
-        <w:t xml:space="preserve">Dans l’exemple des notes de cours de la Table 4.3, on trouve que l’étendue des notes en français vaut 1.5, et que celle des notes en mathématiques vaut 5.</w:t>
+        <w:t xml:space="preserve">Dans l’exemple des notes de cours de la Table 4.3, on trouve que l’étendue des notes en français vaut 2.5, et que celle des notes en mathématiques vaut 5.</w:t>
       </w:r>
     </w:p>
     <w:p>
@@ -18319,18 +18319,18 @@
               <w:jc w:val="center"/>
             </w:pPr>
             <w:r>
-              <w:t xml:space="preserve">5.0</w:t>
-            </w:r>
-          </w:p>
-        </w:tc>
-        <w:tc>
-          <w:p>
-            <w:pPr>
-              <w:pStyle w:val="Compact"/>
-              <w:jc w:val="center"/>
-            </w:pPr>
-            <w:r>
-              <w:t xml:space="preserve">-1.0</w:t>
+              <w:t xml:space="preserve">8.5</w:t>
+            </w:r>
+          </w:p>
+        </w:tc>
+        <w:tc>
+          <w:p>
+            <w:pPr>
+              <w:pStyle w:val="Compact"/>
+              <w:jc w:val="center"/>
+            </w:pPr>
+            <w:r>
+              <w:t xml:space="preserve">2.5</w:t>
             </w:r>
           </w:p>
         </w:tc>
@@ -18354,18 +18354,18 @@
               <w:jc w:val="center"/>
             </w:pPr>
             <w:r>
-              <w:t xml:space="preserve">6.5</w:t>
-            </w:r>
-          </w:p>
-        </w:tc>
-        <w:tc>
-          <w:p>
-            <w:pPr>
-              <w:pStyle w:val="Compact"/>
-              <w:jc w:val="center"/>
-            </w:pPr>
-            <w:r>
-              <w:t xml:space="preserve">0.5</w:t>
+              <w:t xml:space="preserve">4.0</w:t>
+            </w:r>
+          </w:p>
+        </w:tc>
+        <w:tc>
+          <w:p>
+            <w:pPr>
+              <w:pStyle w:val="Compact"/>
+              <w:jc w:val="center"/>
+            </w:pPr>
+            <w:r>
+              <w:t xml:space="preserve">-2.0</w:t>
             </w:r>
           </w:p>
         </w:tc>
@@ -18424,18 +18424,18 @@
               <w:jc w:val="center"/>
             </w:pPr>
             <w:r>
-              <w:t xml:space="preserve">8.5</w:t>
-            </w:r>
-          </w:p>
-        </w:tc>
-        <w:tc>
-          <w:p>
-            <w:pPr>
-              <w:pStyle w:val="Compact"/>
-              <w:jc w:val="center"/>
-            </w:pPr>
-            <w:r>
-              <w:t xml:space="preserve">2.5</w:t>
+              <w:t xml:space="preserve">6.0</w:t>
+            </w:r>
+          </w:p>
+        </w:tc>
+        <w:tc>
+          <w:p>
+            <w:pPr>
+              <w:pStyle w:val="Compact"/>
+              <w:jc w:val="center"/>
+            </w:pPr>
+            <w:r>
+              <w:t xml:space="preserve">0.0</w:t>
             </w:r>
           </w:p>
         </w:tc>
@@ -18459,18 +18459,18 @@
               <w:jc w:val="center"/>
             </w:pPr>
             <w:r>
-              <w:t xml:space="preserve">6.0</w:t>
-            </w:r>
-          </w:p>
-        </w:tc>
-        <w:tc>
-          <w:p>
-            <w:pPr>
-              <w:pStyle w:val="Compact"/>
-              <w:jc w:val="center"/>
-            </w:pPr>
-            <w:r>
-              <w:t xml:space="preserve">0.0</w:t>
+              <w:t xml:space="preserve">3.5</w:t>
+            </w:r>
+          </w:p>
+        </w:tc>
+        <w:tc>
+          <w:p>
+            <w:pPr>
+              <w:pStyle w:val="Compact"/>
+              <w:jc w:val="center"/>
+            </w:pPr>
+            <w:r>
+              <w:t xml:space="preserve">-2.5</w:t>
             </w:r>
           </w:p>
         </w:tc>
@@ -18494,18 +18494,18 @@
               <w:jc w:val="center"/>
             </w:pPr>
             <w:r>
-              <w:t xml:space="preserve">7.5</w:t>
-            </w:r>
-          </w:p>
-        </w:tc>
-        <w:tc>
-          <w:p>
-            <w:pPr>
-              <w:pStyle w:val="Compact"/>
-              <w:jc w:val="center"/>
-            </w:pPr>
-            <w:r>
-              <w:t xml:space="preserve">1.5</w:t>
+              <w:t xml:space="preserve">6.5</w:t>
+            </w:r>
+          </w:p>
+        </w:tc>
+        <w:tc>
+          <w:p>
+            <w:pPr>
+              <w:pStyle w:val="Compact"/>
+              <w:jc w:val="center"/>
+            </w:pPr>
+            <w:r>
+              <w:t xml:space="preserve">0.5</w:t>
             </w:r>
           </w:p>
         </w:tc>
@@ -18529,18 +18529,18 @@
               <w:jc w:val="center"/>
             </w:pPr>
             <w:r>
-              <w:t xml:space="preserve">3.5</w:t>
-            </w:r>
-          </w:p>
-        </w:tc>
-        <w:tc>
-          <w:p>
-            <w:pPr>
-              <w:pStyle w:val="Compact"/>
-              <w:jc w:val="center"/>
-            </w:pPr>
-            <w:r>
-              <w:t xml:space="preserve">-2.5</w:t>
+              <w:t xml:space="preserve">7.0</w:t>
+            </w:r>
+          </w:p>
+        </w:tc>
+        <w:tc>
+          <w:p>
+            <w:pPr>
+              <w:pStyle w:val="Compact"/>
+              <w:jc w:val="center"/>
+            </w:pPr>
+            <w:r>
+              <w:t xml:space="preserve">1.0</w:t>
             </w:r>
           </w:p>
         </w:tc>
@@ -18564,18 +18564,18 @@
               <w:jc w:val="center"/>
             </w:pPr>
             <w:r>
-              <w:t xml:space="preserve">7.0</w:t>
-            </w:r>
-          </w:p>
-        </w:tc>
-        <w:tc>
-          <w:p>
-            <w:pPr>
-              <w:pStyle w:val="Compact"/>
-              <w:jc w:val="center"/>
-            </w:pPr>
-            <w:r>
-              <w:t xml:space="preserve">1.0</w:t>
+              <w:t xml:space="preserve">5.0</w:t>
+            </w:r>
+          </w:p>
+        </w:tc>
+        <w:tc>
+          <w:p>
+            <w:pPr>
+              <w:pStyle w:val="Compact"/>
+              <w:jc w:val="center"/>
+            </w:pPr>
+            <w:r>
+              <w:t xml:space="preserve">-1.0</w:t>
             </w:r>
           </w:p>
         </w:tc>
@@ -18599,18 +18599,18 @@
               <w:jc w:val="center"/>
             </w:pPr>
             <w:r>
-              <w:t xml:space="preserve">4.0</w:t>
-            </w:r>
-          </w:p>
-        </w:tc>
-        <w:tc>
-          <w:p>
-            <w:pPr>
-              <w:pStyle w:val="Compact"/>
-              <w:jc w:val="center"/>
-            </w:pPr>
-            <w:r>
-              <w:t xml:space="preserve">-2.0</w:t>
+              <w:t xml:space="preserve">7.5</w:t>
+            </w:r>
+          </w:p>
+        </w:tc>
+        <w:tc>
+          <w:p>
+            <w:pPr>
+              <w:pStyle w:val="Compact"/>
+              <w:jc w:val="center"/>
+            </w:pPr>
+            <w:r>
+              <w:t xml:space="preserve">1.5</w:t>
             </w:r>
           </w:p>
         </w:tc>
@@ -18804,18 +18804,18 @@
               <w:jc w:val="center"/>
             </w:pPr>
             <w:r>
-              <w:t xml:space="preserve">6.0</w:t>
-            </w:r>
-          </w:p>
-        </w:tc>
-        <w:tc>
-          <w:p>
-            <w:pPr>
-              <w:pStyle w:val="Compact"/>
-              <w:jc w:val="center"/>
-            </w:pPr>
-            <w:r>
-              <w:t xml:space="preserve">0.0</w:t>
+              <w:t xml:space="preserve">7.0</w:t>
+            </w:r>
+          </w:p>
+        </w:tc>
+        <w:tc>
+          <w:p>
+            <w:pPr>
+              <w:pStyle w:val="Compact"/>
+              <w:jc w:val="center"/>
+            </w:pPr>
+            <w:r>
+              <w:t xml:space="preserve">1.0</w:t>
             </w:r>
           </w:p>
         </w:tc>
@@ -18874,18 +18874,18 @@
               <w:jc w:val="center"/>
             </w:pPr>
             <w:r>
-              <w:t xml:space="preserve">7.0</w:t>
-            </w:r>
-          </w:p>
-        </w:tc>
-        <w:tc>
-          <w:p>
-            <w:pPr>
-              <w:pStyle w:val="Compact"/>
-              <w:jc w:val="center"/>
-            </w:pPr>
-            <w:r>
-              <w:t xml:space="preserve">1.0</w:t>
+              <w:t xml:space="preserve">5.5</w:t>
+            </w:r>
+          </w:p>
+        </w:tc>
+        <w:tc>
+          <w:p>
+            <w:pPr>
+              <w:pStyle w:val="Compact"/>
+              <w:jc w:val="center"/>
+            </w:pPr>
+            <w:r>
+              <w:t xml:space="preserve">-0.5</w:t>
             </w:r>
           </w:p>
         </w:tc>
@@ -18909,18 +18909,18 @@
               <w:jc w:val="center"/>
             </w:pPr>
             <w:r>
-              <w:t xml:space="preserve">5.5</w:t>
-            </w:r>
-          </w:p>
-        </w:tc>
-        <w:tc>
-          <w:p>
-            <w:pPr>
-              <w:pStyle w:val="Compact"/>
-              <w:jc w:val="center"/>
-            </w:pPr>
-            <w:r>
-              <w:t xml:space="preserve">-0.5</w:t>
+              <w:t xml:space="preserve">6.0</w:t>
+            </w:r>
+          </w:p>
+        </w:tc>
+        <w:tc>
+          <w:p>
+            <w:pPr>
+              <w:pStyle w:val="Compact"/>
+              <w:jc w:val="center"/>
+            </w:pPr>
+            <w:r>
+              <w:t xml:space="preserve">0.0</w:t>
             </w:r>
           </w:p>
         </w:tc>
@@ -18944,18 +18944,18 @@
               <w:jc w:val="center"/>
             </w:pPr>
             <w:r>
-              <w:t xml:space="preserve">5.5</w:t>
-            </w:r>
-          </w:p>
-        </w:tc>
-        <w:tc>
-          <w:p>
-            <w:pPr>
-              <w:pStyle w:val="Compact"/>
-              <w:jc w:val="center"/>
-            </w:pPr>
-            <w:r>
-              <w:t xml:space="preserve">-0.5</w:t>
+              <w:t xml:space="preserve">4.5</w:t>
+            </w:r>
+          </w:p>
+        </w:tc>
+        <w:tc>
+          <w:p>
+            <w:pPr>
+              <w:pStyle w:val="Compact"/>
+              <w:jc w:val="center"/>
+            </w:pPr>
+            <w:r>
+              <w:t xml:space="preserve">-1.5</w:t>
             </w:r>
           </w:p>
         </w:tc>
@@ -18979,18 +18979,18 @@
               <w:jc w:val="center"/>
             </w:pPr>
             <w:r>
-              <w:t xml:space="preserve">5.5</w:t>
-            </w:r>
-          </w:p>
-        </w:tc>
-        <w:tc>
-          <w:p>
-            <w:pPr>
-              <w:pStyle w:val="Compact"/>
-              <w:jc w:val="center"/>
-            </w:pPr>
-            <w:r>
-              <w:t xml:space="preserve">-0.5</w:t>
+              <w:t xml:space="preserve">6.0</w:t>
+            </w:r>
+          </w:p>
+        </w:tc>
+        <w:tc>
+          <w:p>
+            <w:pPr>
+              <w:pStyle w:val="Compact"/>
+              <w:jc w:val="center"/>
+            </w:pPr>
+            <w:r>
+              <w:t xml:space="preserve">0.0</w:t>
             </w:r>
           </w:p>
         </w:tc>
@@ -19014,18 +19014,18 @@
               <w:jc w:val="center"/>
             </w:pPr>
             <w:r>
-              <w:t xml:space="preserve">5.5</w:t>
-            </w:r>
-          </w:p>
-        </w:tc>
-        <w:tc>
-          <w:p>
-            <w:pPr>
-              <w:pStyle w:val="Compact"/>
-              <w:jc w:val="center"/>
-            </w:pPr>
-            <w:r>
-              <w:t xml:space="preserve">-0.5</w:t>
+              <w:t xml:space="preserve">6.5</w:t>
+            </w:r>
+          </w:p>
+        </w:tc>
+        <w:tc>
+          <w:p>
+            <w:pPr>
+              <w:pStyle w:val="Compact"/>
+              <w:jc w:val="center"/>
+            </w:pPr>
+            <w:r>
+              <w:t xml:space="preserve">0.5</w:t>
             </w:r>
           </w:p>
         </w:tc>
@@ -19049,18 +19049,18 @@
               <w:jc w:val="center"/>
             </w:pPr>
             <w:r>
-              <w:t xml:space="preserve">6.5</w:t>
-            </w:r>
-          </w:p>
-        </w:tc>
-        <w:tc>
-          <w:p>
-            <w:pPr>
-              <w:pStyle w:val="Compact"/>
-              <w:jc w:val="center"/>
-            </w:pPr>
-            <w:r>
-              <w:t xml:space="preserve">0.5</w:t>
+              <w:t xml:space="preserve">5.5</w:t>
+            </w:r>
+          </w:p>
+        </w:tc>
+        <w:tc>
+          <w:p>
+            <w:pPr>
+              <w:pStyle w:val="Compact"/>
+              <w:jc w:val="center"/>
+            </w:pPr>
+            <w:r>
+              <w:t xml:space="preserve">-0.5</w:t>
             </w:r>
           </w:p>
         </w:tc>
@@ -19084,18 +19084,18 @@
               <w:jc w:val="center"/>
             </w:pPr>
             <w:r>
-              <w:t xml:space="preserve">6.0</w:t>
-            </w:r>
-          </w:p>
-        </w:tc>
-        <w:tc>
-          <w:p>
-            <w:pPr>
-              <w:pStyle w:val="Compact"/>
-              <w:jc w:val="center"/>
-            </w:pPr>
-            <w:r>
-              <w:t xml:space="preserve">0.0</w:t>
+              <w:t xml:space="preserve">6.5</w:t>
+            </w:r>
+          </w:p>
+        </w:tc>
+        <w:tc>
+          <w:p>
+            <w:pPr>
+              <w:pStyle w:val="Compact"/>
+              <w:jc w:val="center"/>
+            </w:pPr>
+            <w:r>
+              <w:t xml:space="preserve">0.5</w:t>
             </w:r>
           </w:p>
         </w:tc>
@@ -19197,16 +19197,13 @@
           <m:t>=</m:t>
         </m:r>
         <m:r>
+          <m:t>2.5</m:t>
+        </m:r>
+        <m:r>
           <m:t>−</m:t>
         </m:r>
         <m:r>
-          <m:t>1</m:t>
-        </m:r>
-        <m:r>
-          <m:t>+</m:t>
-        </m:r>
-        <m:r>
-          <m:t>0.5</m:t>
+          <m:t>2</m:t>
         </m:r>
         <m:r>
           <m:t>−</m:t>
@@ -19218,19 +19215,7 @@
           <m:t>+</m:t>
         </m:r>
         <m:r>
-          <m:t>2.5</m:t>
-        </m:r>
-        <m:r>
-          <m:t>+</m:t>
-        </m:r>
-        <m:r>
           <m:t>0</m:t>
-        </m:r>
-        <m:r>
-          <m:t>+</m:t>
-        </m:r>
-        <m:r>
-          <m:t>1.5</m:t>
         </m:r>
         <m:r>
           <m:t>−</m:t>
@@ -19242,13 +19227,25 @@
           <m:t>+</m:t>
         </m:r>
         <m:r>
+          <m:t>0.5</m:t>
+        </m:r>
+        <m:r>
+          <m:t>+</m:t>
+        </m:r>
+        <m:r>
           <m:t>1</m:t>
         </m:r>
         <m:r>
           <m:t>−</m:t>
         </m:r>
         <m:r>
-          <m:t>2</m:t>
+          <m:t>1</m:t>
+        </m:r>
+        <m:r>
+          <m:t>+</m:t>
+        </m:r>
+        <m:r>
+          <m:t>1.5</m:t>
         </m:r>
         <m:r>
           <m:t>+</m:t>
@@ -19317,7 +19314,31 @@
           <m:t>=</m:t>
         </m:r>
         <m:r>
+          <m:t>1</m:t>
+        </m:r>
+        <m:r>
+          <m:t>+</m:t>
+        </m:r>
+        <m:r>
           <m:t>0</m:t>
+        </m:r>
+        <m:r>
+          <m:t>−</m:t>
+        </m:r>
+        <m:r>
+          <m:t>0.5</m:t>
+        </m:r>
+        <m:r>
+          <m:t>+</m:t>
+        </m:r>
+        <m:r>
+          <m:t>0</m:t>
+        </m:r>
+        <m:r>
+          <m:t>−</m:t>
+        </m:r>
+        <m:r>
+          <m:t>1.5</m:t>
         </m:r>
         <m:r>
           <m:t>+</m:t>
@@ -19327,24 +19348,6 @@
         </m:r>
         <m:r>
           <m:t>+</m:t>
-        </m:r>
-        <m:r>
-          <m:t>1</m:t>
-        </m:r>
-        <m:r>
-          <m:t>−</m:t>
-        </m:r>
-        <m:r>
-          <m:t>0.5</m:t>
-        </m:r>
-        <m:r>
-          <m:t>−</m:t>
-        </m:r>
-        <m:r>
-          <m:t>0.5</m:t>
-        </m:r>
-        <m:r>
-          <m:t>−</m:t>
         </m:r>
         <m:r>
           <m:t>0.5</m:t>
@@ -19360,12 +19363,6 @@
         </m:r>
         <m:r>
           <m:t>0.5</m:t>
-        </m:r>
-        <m:r>
-          <m:t>+</m:t>
-        </m:r>
-        <m:r>
-          <m:t>0</m:t>
         </m:r>
         <m:r>
           <m:t>+</m:t>
@@ -19513,55 +19510,55 @@
             </m:fPr>
             <m:num>
               <m:r>
+                <m:t>2.5</m:t>
+              </m:r>
+              <m:r>
+                <m:t>+</m:t>
+              </m:r>
+              <m:r>
+                <m:t>2</m:t>
+              </m:r>
+              <m:r>
+                <m:t>+</m:t>
+              </m:r>
+              <m:r>
+                <m:t>1.5</m:t>
+              </m:r>
+              <m:r>
+                <m:t>+</m:t>
+              </m:r>
+              <m:r>
+                <m:t>0</m:t>
+              </m:r>
+              <m:r>
+                <m:t>+</m:t>
+              </m:r>
+              <m:r>
+                <m:t>2.5</m:t>
+              </m:r>
+              <m:r>
+                <m:t>+</m:t>
+              </m:r>
+              <m:r>
+                <m:t>0.5</m:t>
+              </m:r>
+              <m:r>
+                <m:t>+</m:t>
+              </m:r>
+              <m:r>
                 <m:t>1</m:t>
               </m:r>
               <m:r>
                 <m:t>+</m:t>
               </m:r>
               <m:r>
-                <m:t>0.5</m:t>
+                <m:t>1</m:t>
               </m:r>
               <m:r>
                 <m:t>+</m:t>
               </m:r>
               <m:r>
                 <m:t>1.5</m:t>
-              </m:r>
-              <m:r>
-                <m:t>+</m:t>
-              </m:r>
-              <m:r>
-                <m:t>2.5</m:t>
-              </m:r>
-              <m:r>
-                <m:t>+</m:t>
-              </m:r>
-              <m:r>
-                <m:t>0</m:t>
-              </m:r>
-              <m:r>
-                <m:t>+</m:t>
-              </m:r>
-              <m:r>
-                <m:t>1.5</m:t>
-              </m:r>
-              <m:r>
-                <m:t>+</m:t>
-              </m:r>
-              <m:r>
-                <m:t>2.5</m:t>
-              </m:r>
-              <m:r>
-                <m:t>+</m:t>
-              </m:r>
-              <m:r>
-                <m:t>1</m:t>
-              </m:r>
-              <m:r>
-                <m:t>+</m:t>
-              </m:r>
-              <m:r>
-                <m:t>2</m:t>
               </m:r>
               <m:r>
                 <m:t>+</m:t>
@@ -19624,24 +19621,42 @@
             </m:fPr>
             <m:num>
               <m:r>
+                <m:t>1</m:t>
+              </m:r>
+              <m:r>
+                <m:t>+</m:t>
+              </m:r>
+              <m:r>
                 <m:t>0</m:t>
               </m:r>
               <m:r>
                 <m:t>+</m:t>
               </m:r>
               <m:r>
+                <m:t>0.5</m:t>
+              </m:r>
+              <m:r>
+                <m:t>+</m:t>
+              </m:r>
+              <m:r>
                 <m:t>0</m:t>
               </m:r>
               <m:r>
                 <m:t>+</m:t>
               </m:r>
               <m:r>
-                <m:t>1</m:t>
+                <m:t>1.5</m:t>
               </m:r>
               <m:r>
                 <m:t>+</m:t>
               </m:r>
               <m:r>
+                <m:t>0</m:t>
+              </m:r>
+              <m:r>
+                <m:t>+</m:t>
+              </m:r>
+              <m:r>
                 <m:t>0.5</m:t>
               </m:r>
               <m:r>
@@ -19655,24 +19670,6 @@
               </m:r>
               <m:r>
                 <m:t>0.5</m:t>
-              </m:r>
-              <m:r>
-                <m:t>+</m:t>
-              </m:r>
-              <m:r>
-                <m:t>0.5</m:t>
-              </m:r>
-              <m:r>
-                <m:t>+</m:t>
-              </m:r>
-              <m:r>
-                <m:t>0.5</m:t>
-              </m:r>
-              <m:r>
-                <m:t>+</m:t>
-              </m:r>
-              <m:r>
-                <m:t>0</m:t>
               </m:r>
               <m:r>
                 <m:t>+</m:t>
@@ -19691,7 +19688,7 @@
             <m:t>=</m:t>
           </m:r>
           <m:r>
-            <m:t>0.4</m:t>
+            <m:t>0.5</m:t>
           </m:r>
         </m:oMath>
       </m:oMathPara>
@@ -19709,7 +19706,7 @@
         <w:pStyle w:val="Corpsdetexte"/>
       </w:pPr>
       <w:r>
-        <w:t xml:space="preserve">Cela revient à dire que les notes s’écartent en moyenne de 0.4 points par rapport à la moyenne de 6.</w:t>
+        <w:t xml:space="preserve">Cela revient à dire que les notes s’écartent en moyenne de 0.5 points par rapport à la moyenne de 6.</w:t>
       </w:r>
     </w:p>
     <w:p>
@@ -19878,55 +19875,55 @@
             </m:fPr>
             <m:num>
               <m:r>
+                <m:t>6.25</m:t>
+              </m:r>
+              <m:r>
+                <m:t>+</m:t>
+              </m:r>
+              <m:r>
+                <m:t>4</m:t>
+              </m:r>
+              <m:r>
+                <m:t>+</m:t>
+              </m:r>
+              <m:r>
+                <m:t>2.25</m:t>
+              </m:r>
+              <m:r>
+                <m:t>+</m:t>
+              </m:r>
+              <m:r>
+                <m:t>0</m:t>
+              </m:r>
+              <m:r>
+                <m:t>+</m:t>
+              </m:r>
+              <m:r>
+                <m:t>6.25</m:t>
+              </m:r>
+              <m:r>
+                <m:t>+</m:t>
+              </m:r>
+              <m:r>
+                <m:t>0.25</m:t>
+              </m:r>
+              <m:r>
+                <m:t>+</m:t>
+              </m:r>
+              <m:r>
                 <m:t>1</m:t>
               </m:r>
               <m:r>
                 <m:t>+</m:t>
               </m:r>
               <m:r>
-                <m:t>0.25</m:t>
+                <m:t>1</m:t>
               </m:r>
               <m:r>
                 <m:t>+</m:t>
               </m:r>
               <m:r>
                 <m:t>2.25</m:t>
-              </m:r>
-              <m:r>
-                <m:t>+</m:t>
-              </m:r>
-              <m:r>
-                <m:t>6.25</m:t>
-              </m:r>
-              <m:r>
-                <m:t>+</m:t>
-              </m:r>
-              <m:r>
-                <m:t>0</m:t>
-              </m:r>
-              <m:r>
-                <m:t>+</m:t>
-              </m:r>
-              <m:r>
-                <m:t>2.25</m:t>
-              </m:r>
-              <m:r>
-                <m:t>+</m:t>
-              </m:r>
-              <m:r>
-                <m:t>6.25</m:t>
-              </m:r>
-              <m:r>
-                <m:t>+</m:t>
-              </m:r>
-              <m:r>
-                <m:t>1</m:t>
-              </m:r>
-              <m:r>
-                <m:t>+</m:t>
-              </m:r>
-              <m:r>
-                <m:t>4</m:t>
               </m:r>
               <m:r>
                 <m:t>+</m:t>
@@ -20059,24 +20056,42 @@
             </m:fPr>
             <m:num>
               <m:r>
+                <m:t>1</m:t>
+              </m:r>
+              <m:r>
+                <m:t>+</m:t>
+              </m:r>
+              <m:r>
                 <m:t>0</m:t>
               </m:r>
               <m:r>
                 <m:t>+</m:t>
               </m:r>
               <m:r>
+                <m:t>0.25</m:t>
+              </m:r>
+              <m:r>
+                <m:t>+</m:t>
+              </m:r>
+              <m:r>
                 <m:t>0</m:t>
               </m:r>
               <m:r>
                 <m:t>+</m:t>
               </m:r>
               <m:r>
-                <m:t>1</m:t>
+                <m:t>2.25</m:t>
               </m:r>
               <m:r>
                 <m:t>+</m:t>
               </m:r>
               <m:r>
+                <m:t>0</m:t>
+              </m:r>
+              <m:r>
+                <m:t>+</m:t>
+              </m:r>
+              <m:r>
                 <m:t>0.25</m:t>
               </m:r>
               <m:r>
@@ -20090,24 +20105,6 @@
               </m:r>
               <m:r>
                 <m:t>0.25</m:t>
-              </m:r>
-              <m:r>
-                <m:t>+</m:t>
-              </m:r>
-              <m:r>
-                <m:t>0.25</m:t>
-              </m:r>
-              <m:r>
-                <m:t>+</m:t>
-              </m:r>
-              <m:r>
-                <m:t>0.25</m:t>
-              </m:r>
-              <m:r>
-                <m:t>+</m:t>
-              </m:r>
-              <m:r>
-                <m:t>0</m:t>
               </m:r>
               <m:r>
                 <m:t>+</m:t>
@@ -20126,7 +20123,7 @@
             <m:t>=</m:t>
           </m:r>
           <m:r>
-            <m:t>0.25</m:t>
+            <m:t>0.45</m:t>
           </m:r>
         </m:oMath>
       </m:oMathPara>
@@ -20157,7 +20154,7 @@
           <m:deg/>
           <m:e>
             <m:r>
-              <m:t>0.25</m:t>
+              <m:t>0.45</m:t>
             </m:r>
           </m:e>
         </m:rad>
@@ -20165,11 +20162,11 @@
           <m:t>=</m:t>
         </m:r>
         <m:r>
-          <m:t>0.5</m:t>
+          <m:t>0.67</m:t>
         </m:r>
       </m:oMath>
       <w:r>
-        <w:t xml:space="preserve">. Nous pouvons maintenant dire que les sujets s’écartent en moyenne de 0.5 points autour de la moyenne de 6.</w:t>
+        <w:t xml:space="preserve">. Nous pouvons maintenant dire que les sujets s’écartent en moyenne de 0.67 points autour de la moyenne de 6.</w:t>
       </w:r>
     </w:p>
     <w:p>
@@ -20177,7 +20174,7 @@
         <w:pStyle w:val="Corpsdetexte"/>
       </w:pPr>
       <w:r>
-        <w:t xml:space="preserve">Remarquez que la mesure de l’écart-type est un petit peu différente de celle que nous obtenions en utilisant l’EMA (Pour le cours de math, écart-type = 1.6 vs. EMA = 1.4; pour le cours de français, écart-type = 0.5 vs. EMA = 0.4). L’écart-type est un petit peu plus conservateur, c’est-à-dire qu’il surestime un petit peu l’erreur par rapport à l’EMA.</w:t>
+        <w:t xml:space="preserve">Remarquez que la mesure de l’écart-type est un petit peu différente de celle que nous obtenions en utilisant l’EMA (Pour le cours de math, écart-type = 1.6 vs. EMA = 1.4; pour le cours de français, écart-type = 0.67 vs. EMA = 0.5). L’écart-type est un petit peu plus conservateur, c’est-à-dire qu’il surestime un petit peu l’erreur par rapport à l’EMA.</w:t>
       </w:r>
     </w:p>
     <w:p>
@@ -21183,10 +21180,1883 @@
     </w:p>
     <w:p>
       <w:pPr>
+        <w:pStyle w:val="FirstParagraph"/>
+      </w:pPr>
+      <w:r>
+        <w:t xml:space="preserve">Jusque là, nous avons passé beaucoup de temps à étudier les variables. Nous avons vu comment il était possible de les représenter graphiquement et aussi comment les étudier algébriquement. Tout cela relève de la statistique descriptive</w:t>
+      </w:r>
+      <w:r>
+        <w:t xml:space="preserve"> </w:t>
+      </w:r>
+      <w:r>
+        <w:rPr>
+          <w:b/>
+        </w:rPr>
+        <w:t xml:space="preserve">univariée</w:t>
+      </w:r>
+      <w:r>
+        <w:t xml:space="preserve">.</w:t>
+      </w:r>
+    </w:p>
+    <w:p>
+      <w:pPr>
+        <w:pStyle w:val="Corpsdetexte"/>
+      </w:pPr>
+      <w:r>
+        <w:t xml:space="preserve">Le dernier objectif de ce cours est d’apprendre à observer comment deux variables peuvent varier</w:t>
+      </w:r>
+      <w:r>
+        <w:t xml:space="preserve"> </w:t>
+      </w:r>
+      <w:r>
+        <w:rPr>
+          <w:b/>
+        </w:rPr>
+        <w:t xml:space="preserve">en même temps</w:t>
+      </w:r>
+      <w:r>
+        <w:t xml:space="preserve">, ou covarier. Cela relève de la statistique</w:t>
+      </w:r>
+      <w:r>
+        <w:t xml:space="preserve"> </w:t>
+      </w:r>
+      <w:r>
+        <w:rPr>
+          <w:b/>
+        </w:rPr>
+        <w:t xml:space="preserve">bivariée</w:t>
+      </w:r>
+      <w:r>
+        <w:t xml:space="preserve">.</w:t>
+      </w:r>
+    </w:p>
+    <w:p>
+      <w:pPr>
+        <w:pStyle w:val="Corpsdetexte"/>
+      </w:pPr>
+      <w:r>
+        <w:t xml:space="preserve">Revenons à l’exemple de la Table 4.4 dans laquelle nous avions étudié la note de 10 étudiants à deux cours: le cours de mathématiques et le cours de français.</w:t>
+      </w:r>
+    </w:p>
+    <w:p>
+      <w:pPr>
+        <w:pStyle w:val="Corpsdetexte"/>
+      </w:pPr>
+      <w:r>
+        <w:t xml:space="preserve">Nous avons déjà précédemment étudié comment les notes de chacun de ces cours pouvaient varier individuellement d’un étudiant à l’autre. La question que nous nous posons maintenant est de savoir comment les notes de ces deux cours</w:t>
+      </w:r>
+      <w:r>
+        <w:t xml:space="preserve"> </w:t>
+      </w:r>
+      <w:r>
+        <w:rPr>
+          <w:b/>
+        </w:rPr>
+        <w:t xml:space="preserve">covarient</w:t>
+      </w:r>
+      <w:r>
+        <w:t xml:space="preserve">. Autrement dit, existe-t-il un lien entre les notes aux deux cours ou encore, lorsque les notes à un cours augmentent, est-ce que celles de l’autre cours tendent à augmenter également?</w:t>
+      </w:r>
+    </w:p>
+    <w:p>
+      <w:pPr>
+        <w:pStyle w:val="Titre2"/>
+      </w:pPr>
+      <w:bookmarkStart w:id="99" w:name="representation-graphique-de-la-relation-entre-deux-variables"/>
+      <w:bookmarkEnd w:id="99"/>
+      <w:r>
+        <w:t xml:space="preserve">Représentation graphique de la relation entre deux variables</w:t>
+      </w:r>
+    </w:p>
+    <w:p>
+      <w:pPr>
+        <w:pStyle w:val="FirstParagraph"/>
+      </w:pPr>
+      <w:r>
+        <w:t xml:space="preserve">Une première manière d’appréhender la question est de se représenter graphiquement la situation. Lorsque l’on souhaite pouvoir étudier le lien entre deux variables, la meilleure représentation graphique consiste à tracer deux axes perpendiculaires, l’un représentant l’une des deux variables, l’autre représentant l’autre variable.</w:t>
+      </w:r>
+    </w:p>
+    <w:p>
+      <w:pPr>
+        <w:pStyle w:val="Corpsdetexte"/>
+      </w:pPr>
+      <w:r>
+        <w:t xml:space="preserve">Table 4.3</w:t>
+      </w:r>
+      <w:r>
+        <w:br w:type="textWrapping"/>
+      </w:r>
+      <w:r>
+        <w:rPr>
+          <w:i/>
+        </w:rPr>
+        <w:t xml:space="preserve">Notes (/10) obtenues par 10 des étudiants en mathématiques et en français</w:t>
+      </w:r>
+    </w:p>
+    <w:tbl>
+      <w:tblPr>
+        <w:tblStyle w:val="TableNormal"/>
+        <w:tblW w:type="pct" w:w="0.0"/>
+        <w:tblLook w:firstRow="1"/>
+      </w:tblPr>
+      <w:tblGrid/>
+      <w:tr>
+        <w:trPr>
+          <w:cnfStyle w:firstRow="1"/>
+        </w:trPr>
+        <w:tc>
+          <w:tcPr>
+            <w:tcBorders>
+              <w:bottom w:val="single"/>
+            </w:tcBorders>
+            <w:vAlign w:val="bottom"/>
+          </w:tcPr>
+          <w:p>
+            <w:pPr>
+              <w:pStyle w:val="Compact"/>
+              <w:jc w:val="center"/>
+            </w:pPr>
+            <m:oMath>
+              <m:r>
+                <m:t>i</m:t>
+              </m:r>
+            </m:oMath>
+          </w:p>
+        </w:tc>
+        <w:tc>
+          <w:tcPr>
+            <w:tcBorders>
+              <w:bottom w:val="single"/>
+            </w:tcBorders>
+            <w:vAlign w:val="bottom"/>
+          </w:tcPr>
+          <w:p>
+            <w:pPr>
+              <w:pStyle w:val="Compact"/>
+              <w:jc w:val="center"/>
+            </w:pPr>
+            <w:r>
+              <w:t xml:space="preserve">math(</w:t>
+            </w:r>
+            <m:oMath>
+              <m:sSub>
+                <m:e>
+                  <m:r>
+                    <m:t>X</m:t>
+                  </m:r>
+                </m:e>
+                <m:sub>
+                  <m:r>
+                    <m:t>i</m:t>
+                  </m:r>
+                </m:sub>
+              </m:sSub>
+              <m:r>
+                <m:t>)</m:t>
+              </m:r>
+            </m:oMath>
+          </w:p>
+        </w:tc>
+        <w:tc>
+          <w:tcPr>
+            <w:tcBorders>
+              <w:bottom w:val="single"/>
+            </w:tcBorders>
+            <w:vAlign w:val="bottom"/>
+          </w:tcPr>
+          <w:p>
+            <w:pPr>
+              <w:pStyle w:val="Compact"/>
+              <w:jc w:val="center"/>
+            </w:pPr>
+            <w:r>
+              <w:t xml:space="preserve">francais(</w:t>
+            </w:r>
+            <m:oMath>
+              <m:sSub>
+                <m:e>
+                  <m:r>
+                    <m:t>Z</m:t>
+                  </m:r>
+                </m:e>
+                <m:sub>
+                  <m:r>
+                    <m:t>i</m:t>
+                  </m:r>
+                </m:sub>
+              </m:sSub>
+              <m:r>
+                <m:t>)</m:t>
+              </m:r>
+            </m:oMath>
+          </w:p>
+        </w:tc>
+      </w:tr>
+      <w:tr>
+        <w:tc>
+          <w:p>
+            <w:pPr>
+              <w:pStyle w:val="Compact"/>
+              <w:jc w:val="center"/>
+            </w:pPr>
+            <w:r>
+              <w:t xml:space="preserve">1</w:t>
+            </w:r>
+          </w:p>
+        </w:tc>
+        <w:tc>
+          <w:p>
+            <w:pPr>
+              <w:pStyle w:val="Compact"/>
+              <w:jc w:val="center"/>
+            </w:pPr>
+            <w:r>
+              <w:t xml:space="preserve">8.5</w:t>
+            </w:r>
+          </w:p>
+        </w:tc>
+        <w:tc>
+          <w:p>
+            <w:pPr>
+              <w:pStyle w:val="Compact"/>
+              <w:jc w:val="center"/>
+            </w:pPr>
+            <w:r>
+              <w:t xml:space="preserve">7.0</w:t>
+            </w:r>
+          </w:p>
+        </w:tc>
+      </w:tr>
+      <w:tr>
+        <w:tc>
+          <w:p>
+            <w:pPr>
+              <w:pStyle w:val="Compact"/>
+              <w:jc w:val="center"/>
+            </w:pPr>
+            <w:r>
+              <w:t xml:space="preserve">2</w:t>
+            </w:r>
+          </w:p>
+        </w:tc>
+        <w:tc>
+          <w:p>
+            <w:pPr>
+              <w:pStyle w:val="Compact"/>
+              <w:jc w:val="center"/>
+            </w:pPr>
+            <w:r>
+              <w:t xml:space="preserve">4.0</w:t>
+            </w:r>
+          </w:p>
+        </w:tc>
+        <w:tc>
+          <w:p>
+            <w:pPr>
+              <w:pStyle w:val="Compact"/>
+              <w:jc w:val="center"/>
+            </w:pPr>
+            <w:r>
+              <w:t xml:space="preserve">6.0</w:t>
+            </w:r>
+          </w:p>
+        </w:tc>
+      </w:tr>
+      <w:tr>
+        <w:tc>
+          <w:p>
+            <w:pPr>
+              <w:pStyle w:val="Compact"/>
+              <w:jc w:val="center"/>
+            </w:pPr>
+            <w:r>
+              <w:t xml:space="preserve">3</w:t>
+            </w:r>
+          </w:p>
+        </w:tc>
+        <w:tc>
+          <w:p>
+            <w:pPr>
+              <w:pStyle w:val="Compact"/>
+              <w:jc w:val="center"/>
+            </w:pPr>
+            <w:r>
+              <w:t xml:space="preserve">4.5</w:t>
+            </w:r>
+          </w:p>
+        </w:tc>
+        <w:tc>
+          <w:p>
+            <w:pPr>
+              <w:pStyle w:val="Compact"/>
+              <w:jc w:val="center"/>
+            </w:pPr>
+            <w:r>
+              <w:t xml:space="preserve">5.5</w:t>
+            </w:r>
+          </w:p>
+        </w:tc>
+      </w:tr>
+      <w:tr>
+        <w:tc>
+          <w:p>
+            <w:pPr>
+              <w:pStyle w:val="Compact"/>
+              <w:jc w:val="center"/>
+            </w:pPr>
+            <w:r>
+              <w:t xml:space="preserve">4</w:t>
+            </w:r>
+          </w:p>
+        </w:tc>
+        <w:tc>
+          <w:p>
+            <w:pPr>
+              <w:pStyle w:val="Compact"/>
+              <w:jc w:val="center"/>
+            </w:pPr>
+            <w:r>
+              <w:t xml:space="preserve">6.0</w:t>
+            </w:r>
+          </w:p>
+        </w:tc>
+        <w:tc>
+          <w:p>
+            <w:pPr>
+              <w:pStyle w:val="Compact"/>
+              <w:jc w:val="center"/>
+            </w:pPr>
+            <w:r>
+              <w:t xml:space="preserve">6.0</w:t>
+            </w:r>
+          </w:p>
+        </w:tc>
+      </w:tr>
+      <w:tr>
+        <w:tc>
+          <w:p>
+            <w:pPr>
+              <w:pStyle w:val="Compact"/>
+              <w:jc w:val="center"/>
+            </w:pPr>
+            <w:r>
+              <w:t xml:space="preserve">5</w:t>
+            </w:r>
+          </w:p>
+        </w:tc>
+        <w:tc>
+          <w:p>
+            <w:pPr>
+              <w:pStyle w:val="Compact"/>
+              <w:jc w:val="center"/>
+            </w:pPr>
+            <w:r>
+              <w:t xml:space="preserve">3.5</w:t>
+            </w:r>
+          </w:p>
+        </w:tc>
+        <w:tc>
+          <w:p>
+            <w:pPr>
+              <w:pStyle w:val="Compact"/>
+              <w:jc w:val="center"/>
+            </w:pPr>
+            <w:r>
+              <w:t xml:space="preserve">4.5</w:t>
+            </w:r>
+          </w:p>
+        </w:tc>
+      </w:tr>
+      <w:tr>
+        <w:tc>
+          <w:p>
+            <w:pPr>
+              <w:pStyle w:val="Compact"/>
+              <w:jc w:val="center"/>
+            </w:pPr>
+            <w:r>
+              <w:t xml:space="preserve">6</w:t>
+            </w:r>
+          </w:p>
+        </w:tc>
+        <w:tc>
+          <w:p>
+            <w:pPr>
+              <w:pStyle w:val="Compact"/>
+              <w:jc w:val="center"/>
+            </w:pPr>
+            <w:r>
+              <w:t xml:space="preserve">6.5</w:t>
+            </w:r>
+          </w:p>
+        </w:tc>
+        <w:tc>
+          <w:p>
+            <w:pPr>
+              <w:pStyle w:val="Compact"/>
+              <w:jc w:val="center"/>
+            </w:pPr>
+            <w:r>
+              <w:t xml:space="preserve">6.0</w:t>
+            </w:r>
+          </w:p>
+        </w:tc>
+      </w:tr>
+      <w:tr>
+        <w:tc>
+          <w:p>
+            <w:pPr>
+              <w:pStyle w:val="Compact"/>
+              <w:jc w:val="center"/>
+            </w:pPr>
+            <w:r>
+              <w:t xml:space="preserve">7</w:t>
+            </w:r>
+          </w:p>
+        </w:tc>
+        <w:tc>
+          <w:p>
+            <w:pPr>
+              <w:pStyle w:val="Compact"/>
+              <w:jc w:val="center"/>
+            </w:pPr>
+            <w:r>
+              <w:t xml:space="preserve">7.0</w:t>
+            </w:r>
+          </w:p>
+        </w:tc>
+        <w:tc>
+          <w:p>
+            <w:pPr>
+              <w:pStyle w:val="Compact"/>
+              <w:jc w:val="center"/>
+            </w:pPr>
+            <w:r>
+              <w:t xml:space="preserve">6.5</w:t>
+            </w:r>
+          </w:p>
+        </w:tc>
+      </w:tr>
+      <w:tr>
+        <w:tc>
+          <w:p>
+            <w:pPr>
+              <w:pStyle w:val="Compact"/>
+              <w:jc w:val="center"/>
+            </w:pPr>
+            <w:r>
+              <w:t xml:space="preserve">8</w:t>
+            </w:r>
+          </w:p>
+        </w:tc>
+        <w:tc>
+          <w:p>
+            <w:pPr>
+              <w:pStyle w:val="Compact"/>
+              <w:jc w:val="center"/>
+            </w:pPr>
+            <w:r>
+              <w:t xml:space="preserve">5.0</w:t>
+            </w:r>
+          </w:p>
+        </w:tc>
+        <w:tc>
+          <w:p>
+            <w:pPr>
+              <w:pStyle w:val="Compact"/>
+              <w:jc w:val="center"/>
+            </w:pPr>
+            <w:r>
+              <w:t xml:space="preserve">5.5</w:t>
+            </w:r>
+          </w:p>
+        </w:tc>
+      </w:tr>
+      <w:tr>
+        <w:tc>
+          <w:p>
+            <w:pPr>
+              <w:pStyle w:val="Compact"/>
+              <w:jc w:val="center"/>
+            </w:pPr>
+            <w:r>
+              <w:t xml:space="preserve">9</w:t>
+            </w:r>
+          </w:p>
+        </w:tc>
+        <w:tc>
+          <w:p>
+            <w:pPr>
+              <w:pStyle w:val="Compact"/>
+              <w:jc w:val="center"/>
+            </w:pPr>
+            <w:r>
+              <w:t xml:space="preserve">7.5</w:t>
+            </w:r>
+          </w:p>
+        </w:tc>
+        <w:tc>
+          <w:p>
+            <w:pPr>
+              <w:pStyle w:val="Compact"/>
+              <w:jc w:val="center"/>
+            </w:pPr>
+            <w:r>
+              <w:t xml:space="preserve">6.5</w:t>
+            </w:r>
+          </w:p>
+        </w:tc>
+      </w:tr>
+      <w:tr>
+        <w:tc>
+          <w:p>
+            <w:pPr>
+              <w:pStyle w:val="Compact"/>
+              <w:jc w:val="center"/>
+            </w:pPr>
+            <w:r>
+              <w:t xml:space="preserve">10</w:t>
+            </w:r>
+          </w:p>
+        </w:tc>
+        <w:tc>
+          <w:p>
+            <w:pPr>
+              <w:pStyle w:val="Compact"/>
+              <w:jc w:val="center"/>
+            </w:pPr>
+            <w:r>
+              <w:t xml:space="preserve">7.5</w:t>
+            </w:r>
+          </w:p>
+        </w:tc>
+        <w:tc>
+          <w:p>
+            <w:pPr>
+              <w:pStyle w:val="Compact"/>
+              <w:jc w:val="center"/>
+            </w:pPr>
+            <w:r>
+              <w:t xml:space="preserve">6.5</w:t>
+            </w:r>
+          </w:p>
+        </w:tc>
+      </w:tr>
+    </w:tbl>
+    <w:p>
+      <w:pPr>
+        <w:pStyle w:val="Corpsdetexte"/>
+      </w:pPr>
+      <w:r>
+        <w:t xml:space="preserve">La Figure 5.1 montre le graphe qui reprend les deux valeurs les unes par rapport aux autres. On y voit un nuage de points, chacun de ceux-ci ayant une double coordonnée: sur l’axe des x, et sur l’axe des y. Par exemple, le point entouré correspond à un individu ayant obtenu la note 3.5 au cours de mathématiques (coordonnée sur l’axe des x) et 4.5 au cours de francais (coordonnée sur l’axe des y).</w:t>
+      </w:r>
+    </w:p>
+    <w:p>
+      <w:pPr>
+        <w:pStyle w:val="Corpsdetexte"/>
+      </w:pPr>
+      <w:r>
+        <w:t xml:space="preserve">Figure 5.1</w:t>
+      </w:r>
+      <w:r>
+        <w:br w:type="textWrapping"/>
+      </w:r>
+      <w:r>
+        <w:rPr>
+          <w:i/>
+        </w:rPr>
+        <w:t xml:space="preserve">Nuage de points représentant la relation entre la note à un cours de math et la note à un cours de français</w:t>
+      </w:r>
+      <w:r>
+        <w:br w:type="textWrapping"/>
+      </w:r>
+      <w:r>
+        <w:drawing>
+          <wp:inline>
+            <wp:extent cx="4620126" cy="3696101"/>
+            <wp:effectExtent b="0" l="0" r="0" t="0"/>
+            <wp:docPr descr="" title="" id="1" name="Picture"/>
+            <a:graphic>
+              <a:graphicData uri="http://schemas.openxmlformats.org/drawingml/2006/picture">
+                <pic:pic>
+                  <pic:nvPicPr>
+                    <pic:cNvPr descr="Syll_files/figure-docx/unnamed-chunk-48-1.png" id="0" name="Picture"/>
+                    <pic:cNvPicPr>
+                      <a:picLocks noChangeArrowheads="1" noChangeAspect="1"/>
+                    </pic:cNvPicPr>
+                  </pic:nvPicPr>
+                  <pic:blipFill>
+                    <a:blip r:embed="rId100"/>
+                    <a:stretch>
+                      <a:fillRect/>
+                    </a:stretch>
+                  </pic:blipFill>
+                  <pic:spPr bwMode="auto">
+                    <a:xfrm>
+                      <a:off x="0" y="0"/>
+                      <a:ext cx="4620126" cy="3696101"/>
+                    </a:xfrm>
+                    <a:prstGeom prst="rect">
+                      <a:avLst/>
+                    </a:prstGeom>
+                    <a:noFill/>
+                    <a:ln w="9525">
+                      <a:noFill/>
+                      <a:headEnd/>
+                      <a:tailEnd/>
+                    </a:ln>
+                  </pic:spPr>
+                </pic:pic>
+              </a:graphicData>
+            </a:graphic>
+          </wp:inline>
+        </w:drawing>
+      </w:r>
+    </w:p>
+    <w:p>
+      <w:pPr>
+        <w:pStyle w:val="Corpsdetexte"/>
+      </w:pPr>
+      <w:r>
+        <w:t xml:space="preserve">En observant le nuage de points dans son ensemble, il apparait que celui-ci n’est pas du tout aléatoire. Globalement, les individus ayant les meilleurs points en mathématiques semblent également avoir des points élevés en français. A contrario, ceux qui ont les moins bon points en mathématiques semblent avoir également de moins bons points en français.</w:t>
+      </w:r>
+    </w:p>
+    <w:p>
+      <w:pPr>
+        <w:pStyle w:val="Corpsdetexte"/>
+      </w:pPr>
+      <w:r>
+        <w:t xml:space="preserve">Pour mieux encore appréhender la relation qui existe entre deux variables, il est possible de tracer, au départ du nuage de points, une droite qui se rapproche le plus possible de l’ensemble des points (selon des règles très précises), que l’on appelera la</w:t>
+      </w:r>
+      <w:r>
+        <w:t xml:space="preserve"> </w:t>
+      </w:r>
+      <w:r>
+        <w:rPr>
+          <w:b/>
+        </w:rPr>
+        <w:t xml:space="preserve">droite de régression</w:t>
+      </w:r>
+      <w:r>
+        <w:t xml:space="preserve">.</w:t>
+      </w:r>
+    </w:p>
+    <w:p>
+      <w:pPr>
+        <w:pStyle w:val="Corpsdetexte"/>
+      </w:pPr>
+      <w:r>
+        <w:t xml:space="preserve">Figure 5.2</w:t>
+      </w:r>
+      <w:r>
+        <w:br w:type="textWrapping"/>
+      </w:r>
+      <w:r>
+        <w:rPr>
+          <w:i/>
+        </w:rPr>
+        <w:t xml:space="preserve">Nuage de points représentant la relation entre la note à un cours de math et la note à un cours de français</w:t>
+      </w:r>
+      <w:r>
+        <w:br w:type="textWrapping"/>
+      </w:r>
+      <w:r>
+        <w:drawing>
+          <wp:inline>
+            <wp:extent cx="4620126" cy="3696101"/>
+            <wp:effectExtent b="0" l="0" r="0" t="0"/>
+            <wp:docPr descr="" title="" id="1" name="Picture"/>
+            <a:graphic>
+              <a:graphicData uri="http://schemas.openxmlformats.org/drawingml/2006/picture">
+                <pic:pic>
+                  <pic:nvPicPr>
+                    <pic:cNvPr descr="Syll_files/figure-docx/unnamed-chunk-49-1.png" id="0" name="Picture"/>
+                    <pic:cNvPicPr>
+                      <a:picLocks noChangeArrowheads="1" noChangeAspect="1"/>
+                    </pic:cNvPicPr>
+                  </pic:nvPicPr>
+                  <pic:blipFill>
+                    <a:blip r:embed="rId101"/>
+                    <a:stretch>
+                      <a:fillRect/>
+                    </a:stretch>
+                  </pic:blipFill>
+                  <pic:spPr bwMode="auto">
+                    <a:xfrm>
+                      <a:off x="0" y="0"/>
+                      <a:ext cx="4620126" cy="3696101"/>
+                    </a:xfrm>
+                    <a:prstGeom prst="rect">
+                      <a:avLst/>
+                    </a:prstGeom>
+                    <a:noFill/>
+                    <a:ln w="9525">
+                      <a:noFill/>
+                      <a:headEnd/>
+                      <a:tailEnd/>
+                    </a:ln>
+                  </pic:spPr>
+                </pic:pic>
+              </a:graphicData>
+            </a:graphic>
+          </wp:inline>
+        </w:drawing>
+      </w:r>
+    </w:p>
+    <w:p>
+      <w:pPr>
+        <w:pStyle w:val="Corpsdetexte"/>
+      </w:pPr>
+      <w:r>
+        <w:t xml:space="preserve">On constate que l’ensemble des points semblent se rapprocher d’une droite de régression dont la pente est croissante. Ca sera le cas chaque fois que la relation linéaire entre deux variables est positive (càd quand le score des deux variables tend à varier dans le même sens).</w:t>
+      </w:r>
+    </w:p>
+    <w:p>
+      <w:pPr>
+        <w:pStyle w:val="Corpsdetexte"/>
+      </w:pPr>
+      <w:r>
+        <w:t xml:space="preserve">Imaginons à présent que nous souhaitions étudier la relation entre le cours de mathématiques et un cours de géographie suivi par les 10 mêmes étudiants.</w:t>
+      </w:r>
+    </w:p>
+    <w:p>
+      <w:pPr>
+        <w:pStyle w:val="Corpsdetexte"/>
+      </w:pPr>
+      <w:r>
+        <w:t xml:space="preserve">Table 4.6</w:t>
+      </w:r>
+      <w:r>
+        <w:br w:type="textWrapping"/>
+      </w:r>
+      <w:r>
+        <w:rPr>
+          <w:i/>
+        </w:rPr>
+        <w:t xml:space="preserve">Notes (/10) obtenues par 10 des étudiants en mathématiques et en français</w:t>
+      </w:r>
+    </w:p>
+    <w:tbl>
+      <w:tblPr>
+        <w:tblStyle w:val="TableNormal"/>
+        <w:tblW w:type="pct" w:w="0.0"/>
+        <w:tblLook w:firstRow="1"/>
+      </w:tblPr>
+      <w:tblGrid/>
+      <w:tr>
+        <w:trPr>
+          <w:cnfStyle w:firstRow="1"/>
+        </w:trPr>
+        <w:tc>
+          <w:tcPr>
+            <w:tcBorders>
+              <w:bottom w:val="single"/>
+            </w:tcBorders>
+            <w:vAlign w:val="bottom"/>
+          </w:tcPr>
+          <w:p>
+            <w:pPr>
+              <w:pStyle w:val="Compact"/>
+              <w:jc w:val="center"/>
+            </w:pPr>
+            <m:oMath>
+              <m:r>
+                <m:t>i</m:t>
+              </m:r>
+            </m:oMath>
+          </w:p>
+        </w:tc>
+        <w:tc>
+          <w:tcPr>
+            <w:tcBorders>
+              <w:bottom w:val="single"/>
+            </w:tcBorders>
+            <w:vAlign w:val="bottom"/>
+          </w:tcPr>
+          <w:p>
+            <w:pPr>
+              <w:pStyle w:val="Compact"/>
+              <w:jc w:val="center"/>
+            </w:pPr>
+            <w:r>
+              <w:t xml:space="preserve">math(</w:t>
+            </w:r>
+            <m:oMath>
+              <m:sSub>
+                <m:e>
+                  <m:r>
+                    <m:t>X</m:t>
+                  </m:r>
+                </m:e>
+                <m:sub>
+                  <m:r>
+                    <m:t>i</m:t>
+                  </m:r>
+                </m:sub>
+              </m:sSub>
+              <m:r>
+                <m:t>)</m:t>
+              </m:r>
+            </m:oMath>
+          </w:p>
+        </w:tc>
+        <w:tc>
+          <w:tcPr>
+            <w:tcBorders>
+              <w:bottom w:val="single"/>
+            </w:tcBorders>
+            <w:vAlign w:val="bottom"/>
+          </w:tcPr>
+          <w:p>
+            <w:pPr>
+              <w:pStyle w:val="Compact"/>
+              <w:jc w:val="center"/>
+            </w:pPr>
+            <w:r>
+              <w:t xml:space="preserve">geographie(</w:t>
+            </w:r>
+            <m:oMath>
+              <m:sSub>
+                <m:e>
+                  <m:r>
+                    <m:t>W</m:t>
+                  </m:r>
+                </m:e>
+                <m:sub>
+                  <m:r>
+                    <m:t>i</m:t>
+                  </m:r>
+                </m:sub>
+              </m:sSub>
+              <m:r>
+                <m:t>)</m:t>
+              </m:r>
+            </m:oMath>
+          </w:p>
+        </w:tc>
+      </w:tr>
+      <w:tr>
+        <w:tc>
+          <w:p>
+            <w:pPr>
+              <w:pStyle w:val="Compact"/>
+              <w:jc w:val="center"/>
+            </w:pPr>
+            <w:r>
+              <w:t xml:space="preserve">1</w:t>
+            </w:r>
+          </w:p>
+        </w:tc>
+        <w:tc>
+          <w:p>
+            <w:pPr>
+              <w:pStyle w:val="Compact"/>
+              <w:jc w:val="center"/>
+            </w:pPr>
+            <w:r>
+              <w:t xml:space="preserve">8.5</w:t>
+            </w:r>
+          </w:p>
+        </w:tc>
+        <w:tc>
+          <w:p>
+            <w:pPr>
+              <w:pStyle w:val="Compact"/>
+              <w:jc w:val="center"/>
+            </w:pPr>
+            <w:r>
+              <w:t xml:space="preserve">6.0</w:t>
+            </w:r>
+          </w:p>
+        </w:tc>
+      </w:tr>
+      <w:tr>
+        <w:tc>
+          <w:p>
+            <w:pPr>
+              <w:pStyle w:val="Compact"/>
+              <w:jc w:val="center"/>
+            </w:pPr>
+            <w:r>
+              <w:t xml:space="preserve">2</w:t>
+            </w:r>
+          </w:p>
+        </w:tc>
+        <w:tc>
+          <w:p>
+            <w:pPr>
+              <w:pStyle w:val="Compact"/>
+              <w:jc w:val="center"/>
+            </w:pPr>
+            <w:r>
+              <w:t xml:space="preserve">4.0</w:t>
+            </w:r>
+          </w:p>
+        </w:tc>
+        <w:tc>
+          <w:p>
+            <w:pPr>
+              <w:pStyle w:val="Compact"/>
+              <w:jc w:val="center"/>
+            </w:pPr>
+            <w:r>
+              <w:t xml:space="preserve">9.0</w:t>
+            </w:r>
+          </w:p>
+        </w:tc>
+      </w:tr>
+      <w:tr>
+        <w:tc>
+          <w:p>
+            <w:pPr>
+              <w:pStyle w:val="Compact"/>
+              <w:jc w:val="center"/>
+            </w:pPr>
+            <w:r>
+              <w:t xml:space="preserve">3</w:t>
+            </w:r>
+          </w:p>
+        </w:tc>
+        <w:tc>
+          <w:p>
+            <w:pPr>
+              <w:pStyle w:val="Compact"/>
+              <w:jc w:val="center"/>
+            </w:pPr>
+            <w:r>
+              <w:t xml:space="preserve">4.5</w:t>
+            </w:r>
+          </w:p>
+        </w:tc>
+        <w:tc>
+          <w:p>
+            <w:pPr>
+              <w:pStyle w:val="Compact"/>
+              <w:jc w:val="center"/>
+            </w:pPr>
+            <w:r>
+              <w:t xml:space="preserve">8.5</w:t>
+            </w:r>
+          </w:p>
+        </w:tc>
+      </w:tr>
+      <w:tr>
+        <w:tc>
+          <w:p>
+            <w:pPr>
+              <w:pStyle w:val="Compact"/>
+              <w:jc w:val="center"/>
+            </w:pPr>
+            <w:r>
+              <w:t xml:space="preserve">4</w:t>
+            </w:r>
+          </w:p>
+        </w:tc>
+        <w:tc>
+          <w:p>
+            <w:pPr>
+              <w:pStyle w:val="Compact"/>
+              <w:jc w:val="center"/>
+            </w:pPr>
+            <w:r>
+              <w:t xml:space="preserve">6.0</w:t>
+            </w:r>
+          </w:p>
+        </w:tc>
+        <w:tc>
+          <w:p>
+            <w:pPr>
+              <w:pStyle w:val="Compact"/>
+              <w:jc w:val="center"/>
+            </w:pPr>
+            <w:r>
+              <w:t xml:space="preserve">6.5</w:t>
+            </w:r>
+          </w:p>
+        </w:tc>
+      </w:tr>
+      <w:tr>
+        <w:tc>
+          <w:p>
+            <w:pPr>
+              <w:pStyle w:val="Compact"/>
+              <w:jc w:val="center"/>
+            </w:pPr>
+            <w:r>
+              <w:t xml:space="preserve">5</w:t>
+            </w:r>
+          </w:p>
+        </w:tc>
+        <w:tc>
+          <w:p>
+            <w:pPr>
+              <w:pStyle w:val="Compact"/>
+              <w:jc w:val="center"/>
+            </w:pPr>
+            <w:r>
+              <w:t xml:space="preserve">3.5</w:t>
+            </w:r>
+          </w:p>
+        </w:tc>
+        <w:tc>
+          <w:p>
+            <w:pPr>
+              <w:pStyle w:val="Compact"/>
+              <w:jc w:val="center"/>
+            </w:pPr>
+            <w:r>
+              <w:t xml:space="preserve">8.5</w:t>
+            </w:r>
+          </w:p>
+        </w:tc>
+      </w:tr>
+      <w:tr>
+        <w:tc>
+          <w:p>
+            <w:pPr>
+              <w:pStyle w:val="Compact"/>
+              <w:jc w:val="center"/>
+            </w:pPr>
+            <w:r>
+              <w:t xml:space="preserve">6</w:t>
+            </w:r>
+          </w:p>
+        </w:tc>
+        <w:tc>
+          <w:p>
+            <w:pPr>
+              <w:pStyle w:val="Compact"/>
+              <w:jc w:val="center"/>
+            </w:pPr>
+            <w:r>
+              <w:t xml:space="preserve">6.5</w:t>
+            </w:r>
+          </w:p>
+        </w:tc>
+        <w:tc>
+          <w:p>
+            <w:pPr>
+              <w:pStyle w:val="Compact"/>
+              <w:jc w:val="center"/>
+            </w:pPr>
+            <w:r>
+              <w:t xml:space="preserve">6.5</w:t>
+            </w:r>
+          </w:p>
+        </w:tc>
+      </w:tr>
+      <w:tr>
+        <w:tc>
+          <w:p>
+            <w:pPr>
+              <w:pStyle w:val="Compact"/>
+              <w:jc w:val="center"/>
+            </w:pPr>
+            <w:r>
+              <w:t xml:space="preserve">7</w:t>
+            </w:r>
+          </w:p>
+        </w:tc>
+        <w:tc>
+          <w:p>
+            <w:pPr>
+              <w:pStyle w:val="Compact"/>
+              <w:jc w:val="center"/>
+            </w:pPr>
+            <w:r>
+              <w:t xml:space="preserve">7.0</w:t>
+            </w:r>
+          </w:p>
+        </w:tc>
+        <w:tc>
+          <w:p>
+            <w:pPr>
+              <w:pStyle w:val="Compact"/>
+              <w:jc w:val="center"/>
+            </w:pPr>
+            <w:r>
+              <w:t xml:space="preserve">6.0</w:t>
+            </w:r>
+          </w:p>
+        </w:tc>
+      </w:tr>
+      <w:tr>
+        <w:tc>
+          <w:p>
+            <w:pPr>
+              <w:pStyle w:val="Compact"/>
+              <w:jc w:val="center"/>
+            </w:pPr>
+            <w:r>
+              <w:t xml:space="preserve">8</w:t>
+            </w:r>
+          </w:p>
+        </w:tc>
+        <w:tc>
+          <w:p>
+            <w:pPr>
+              <w:pStyle w:val="Compact"/>
+              <w:jc w:val="center"/>
+            </w:pPr>
+            <w:r>
+              <w:t xml:space="preserve">5.5</w:t>
+            </w:r>
+          </w:p>
+        </w:tc>
+        <w:tc>
+          <w:p>
+            <w:pPr>
+              <w:pStyle w:val="Compact"/>
+              <w:jc w:val="center"/>
+            </w:pPr>
+            <w:r>
+              <w:t xml:space="preserve">8.0</w:t>
+            </w:r>
+          </w:p>
+        </w:tc>
+      </w:tr>
+      <w:tr>
+        <w:tc>
+          <w:p>
+            <w:pPr>
+              <w:pStyle w:val="Compact"/>
+              <w:jc w:val="center"/>
+            </w:pPr>
+            <w:r>
+              <w:t xml:space="preserve">9</w:t>
+            </w:r>
+          </w:p>
+        </w:tc>
+        <w:tc>
+          <w:p>
+            <w:pPr>
+              <w:pStyle w:val="Compact"/>
+              <w:jc w:val="center"/>
+            </w:pPr>
+            <w:r>
+              <w:t xml:space="preserve">7.5</w:t>
+            </w:r>
+          </w:p>
+        </w:tc>
+        <w:tc>
+          <w:p>
+            <w:pPr>
+              <w:pStyle w:val="Compact"/>
+              <w:jc w:val="center"/>
+            </w:pPr>
+            <w:r>
+              <w:t xml:space="preserve">5.5</w:t>
+            </w:r>
+          </w:p>
+        </w:tc>
+      </w:tr>
+      <w:tr>
+        <w:tc>
+          <w:p>
+            <w:pPr>
+              <w:pStyle w:val="Compact"/>
+              <w:jc w:val="center"/>
+            </w:pPr>
+            <w:r>
+              <w:t xml:space="preserve">10</w:t>
+            </w:r>
+          </w:p>
+        </w:tc>
+        <w:tc>
+          <w:p>
+            <w:pPr>
+              <w:pStyle w:val="Compact"/>
+              <w:jc w:val="center"/>
+            </w:pPr>
+            <w:r>
+              <w:t xml:space="preserve">7.5</w:t>
+            </w:r>
+          </w:p>
+        </w:tc>
+        <w:tc>
+          <w:p>
+            <w:pPr>
+              <w:pStyle w:val="Compact"/>
+              <w:jc w:val="center"/>
+            </w:pPr>
+            <w:r>
+              <w:t xml:space="preserve">5.5</w:t>
+            </w:r>
+          </w:p>
+        </w:tc>
+      </w:tr>
+    </w:tbl>
+    <w:p>
+      <w:pPr>
+        <w:pStyle w:val="Corpsdetexte"/>
+      </w:pPr>
+      <w:r>
+        <w:t xml:space="preserve">Comme précédemment, l’étude du nuage de points et de la droite de régression associée aidera à mieux se représenter la relation entre les deux variables (voir</w:t>
+      </w:r>
+      <w:r>
+        <w:t xml:space="preserve"> </w:t>
+      </w:r>
+      <w:r>
+        <w:rPr>
+          <w:rStyle w:val="VerbatimChar"/>
+        </w:rPr>
+        <w:t xml:space="preserve">r</w:t>
+      </w:r>
+      <w:r>
+        <w:t xml:space="preserve">).</w:t>
+      </w:r>
+    </w:p>
+    <w:p>
+      <w:pPr>
+        <w:pStyle w:val="Corpsdetexte"/>
+      </w:pPr>
+      <w:r>
+        <w:t xml:space="preserve">Figure 5.3</w:t>
+      </w:r>
+      <w:r>
+        <w:br w:type="textWrapping"/>
+      </w:r>
+      <w:r>
+        <w:rPr>
+          <w:i/>
+        </w:rPr>
+        <w:t xml:space="preserve">Nuage de points représentant la relation entre la note à un cours de math et la note à un cours de géographie</w:t>
+      </w:r>
+      <w:r>
+        <w:br w:type="textWrapping"/>
+      </w:r>
+      <w:r>
+        <w:drawing>
+          <wp:inline>
+            <wp:extent cx="4620126" cy="3696101"/>
+            <wp:effectExtent b="0" l="0" r="0" t="0"/>
+            <wp:docPr descr="" title="" id="1" name="Picture"/>
+            <a:graphic>
+              <a:graphicData uri="http://schemas.openxmlformats.org/drawingml/2006/picture">
+                <pic:pic>
+                  <pic:nvPicPr>
+                    <pic:cNvPr descr="Syll_files/figure-docx/unnamed-chunk-52-1.png" id="0" name="Picture"/>
+                    <pic:cNvPicPr>
+                      <a:picLocks noChangeArrowheads="1" noChangeAspect="1"/>
+                    </pic:cNvPicPr>
+                  </pic:nvPicPr>
+                  <pic:blipFill>
+                    <a:blip r:embed="rId102"/>
+                    <a:stretch>
+                      <a:fillRect/>
+                    </a:stretch>
+                  </pic:blipFill>
+                  <pic:spPr bwMode="auto">
+                    <a:xfrm>
+                      <a:off x="0" y="0"/>
+                      <a:ext cx="4620126" cy="3696101"/>
+                    </a:xfrm>
+                    <a:prstGeom prst="rect">
+                      <a:avLst/>
+                    </a:prstGeom>
+                    <a:noFill/>
+                    <a:ln w="9525">
+                      <a:noFill/>
+                      <a:headEnd/>
+                      <a:tailEnd/>
+                    </a:ln>
+                  </pic:spPr>
+                </pic:pic>
+              </a:graphicData>
+            </a:graphic>
+          </wp:inline>
+        </w:drawing>
+      </w:r>
+    </w:p>
+    <w:p>
+      <w:pPr>
+        <w:pStyle w:val="Corpsdetexte"/>
+      </w:pPr>
+      <w:r>
+        <w:t xml:space="preserve">Cette fois, les points semblent se rapprocher d’une droite de régression décroissante.Ca sera le cas chaque fois que la relation linéaire entre deux variables est négative (càd quand le score des deux variables tend à varier dans des sens opposés: lorsque score de mathématiques augmente, celui de géographique diminue, et réciproquement).</w:t>
+      </w:r>
+    </w:p>
+    <w:p>
+      <w:pPr>
+        <w:pStyle w:val="Corpsdetexte"/>
+      </w:pPr>
+      <w:r>
+        <w:t xml:space="preserve">Comme dernier cas de figure, imaginons que nous souhaitions étudier la relation entre le cours de géographie et d’anglais, toujours suivi par les 10 mêmes étudiants.</w:t>
+      </w:r>
+    </w:p>
+    <w:p>
+      <w:pPr>
+        <w:pStyle w:val="Corpsdetexte"/>
+      </w:pPr>
+      <w:r>
+        <w:t xml:space="preserve">Table 4.6</w:t>
+      </w:r>
+      <w:r>
+        <w:br w:type="textWrapping"/>
+      </w:r>
+      <w:r>
+        <w:rPr>
+          <w:i/>
+        </w:rPr>
+        <w:t xml:space="preserve">Notes (/10) obtenues par 10 des étudiants en mathématiques et en français</w:t>
+      </w:r>
+    </w:p>
+    <w:tbl>
+      <w:tblPr>
+        <w:tblStyle w:val="TableNormal"/>
+        <w:tblW w:type="pct" w:w="0.0"/>
+        <w:tblLook w:firstRow="1"/>
+      </w:tblPr>
+      <w:tblGrid/>
+      <w:tr>
+        <w:trPr>
+          <w:cnfStyle w:firstRow="1"/>
+        </w:trPr>
+        <w:tc>
+          <w:tcPr>
+            <w:tcBorders>
+              <w:bottom w:val="single"/>
+            </w:tcBorders>
+            <w:vAlign w:val="bottom"/>
+          </w:tcPr>
+          <w:p>
+            <w:pPr>
+              <w:pStyle w:val="Compact"/>
+              <w:jc w:val="center"/>
+            </w:pPr>
+            <m:oMath>
+              <m:r>
+                <m:t>i</m:t>
+              </m:r>
+            </m:oMath>
+          </w:p>
+        </w:tc>
+        <w:tc>
+          <w:tcPr>
+            <w:tcBorders>
+              <w:bottom w:val="single"/>
+            </w:tcBorders>
+            <w:vAlign w:val="bottom"/>
+          </w:tcPr>
+          <w:p>
+            <w:pPr>
+              <w:pStyle w:val="Compact"/>
+              <w:jc w:val="center"/>
+            </w:pPr>
+            <w:r>
+              <w:t xml:space="preserve">geographie(</w:t>
+            </w:r>
+            <m:oMath>
+              <m:sSub>
+                <m:e>
+                  <m:r>
+                    <m:t>W</m:t>
+                  </m:r>
+                </m:e>
+                <m:sub>
+                  <m:r>
+                    <m:t>i</m:t>
+                  </m:r>
+                </m:sub>
+              </m:sSub>
+              <m:r>
+                <m:t>)</m:t>
+              </m:r>
+            </m:oMath>
+          </w:p>
+        </w:tc>
+        <w:tc>
+          <w:tcPr>
+            <w:tcBorders>
+              <w:bottom w:val="single"/>
+            </w:tcBorders>
+            <w:vAlign w:val="bottom"/>
+          </w:tcPr>
+          <w:p>
+            <w:pPr>
+              <w:pStyle w:val="Compact"/>
+              <w:jc w:val="center"/>
+            </w:pPr>
+            <w:r>
+              <w:t xml:space="preserve">anglais(</w:t>
+            </w:r>
+            <m:oMath>
+              <m:sSub>
+                <m:e>
+                  <m:r>
+                    <m:t>V</m:t>
+                  </m:r>
+                </m:e>
+                <m:sub>
+                  <m:r>
+                    <m:t>i</m:t>
+                  </m:r>
+                </m:sub>
+              </m:sSub>
+              <m:r>
+                <m:t>)</m:t>
+              </m:r>
+            </m:oMath>
+          </w:p>
+        </w:tc>
+      </w:tr>
+      <w:tr>
+        <w:tc>
+          <w:p>
+            <w:pPr>
+              <w:pStyle w:val="Compact"/>
+              <w:jc w:val="center"/>
+            </w:pPr>
+            <w:r>
+              <w:t xml:space="preserve">1</w:t>
+            </w:r>
+          </w:p>
+        </w:tc>
+        <w:tc>
+          <w:p>
+            <w:pPr>
+              <w:pStyle w:val="Compact"/>
+              <w:jc w:val="center"/>
+            </w:pPr>
+            <w:r>
+              <w:t xml:space="preserve">5.5</w:t>
+            </w:r>
+          </w:p>
+        </w:tc>
+        <w:tc>
+          <w:p>
+            <w:pPr>
+              <w:pStyle w:val="Compact"/>
+              <w:jc w:val="center"/>
+            </w:pPr>
+            <w:r>
+              <w:t xml:space="preserve">10.0</w:t>
+            </w:r>
+          </w:p>
+        </w:tc>
+      </w:tr>
+      <w:tr>
+        <w:tc>
+          <w:p>
+            <w:pPr>
+              <w:pStyle w:val="Compact"/>
+              <w:jc w:val="center"/>
+            </w:pPr>
+            <w:r>
+              <w:t xml:space="preserve">2</w:t>
+            </w:r>
+          </w:p>
+        </w:tc>
+        <w:tc>
+          <w:p>
+            <w:pPr>
+              <w:pStyle w:val="Compact"/>
+              <w:jc w:val="center"/>
+            </w:pPr>
+            <w:r>
+              <w:t xml:space="preserve">9.0</w:t>
+            </w:r>
+          </w:p>
+        </w:tc>
+        <w:tc>
+          <w:p>
+            <w:pPr>
+              <w:pStyle w:val="Compact"/>
+              <w:jc w:val="center"/>
+            </w:pPr>
+            <w:r>
+              <w:t xml:space="preserve">5.0</w:t>
+            </w:r>
+          </w:p>
+        </w:tc>
+      </w:tr>
+      <w:tr>
+        <w:tc>
+          <w:p>
+            <w:pPr>
+              <w:pStyle w:val="Compact"/>
+              <w:jc w:val="center"/>
+            </w:pPr>
+            <w:r>
+              <w:t xml:space="preserve">3</w:t>
+            </w:r>
+          </w:p>
+        </w:tc>
+        <w:tc>
+          <w:p>
+            <w:pPr>
+              <w:pStyle w:val="Compact"/>
+              <w:jc w:val="center"/>
+            </w:pPr>
+            <w:r>
+              <w:t xml:space="preserve">6.0</w:t>
+            </w:r>
+          </w:p>
+        </w:tc>
+        <w:tc>
+          <w:p>
+            <w:pPr>
+              <w:pStyle w:val="Compact"/>
+              <w:jc w:val="center"/>
+            </w:pPr>
+            <w:r>
+              <w:t xml:space="preserve">6.0</w:t>
+            </w:r>
+          </w:p>
+        </w:tc>
+      </w:tr>
+      <w:tr>
+        <w:tc>
+          <w:p>
+            <w:pPr>
+              <w:pStyle w:val="Compact"/>
+              <w:jc w:val="center"/>
+            </w:pPr>
+            <w:r>
+              <w:t xml:space="preserve">4</w:t>
+            </w:r>
+          </w:p>
+        </w:tc>
+        <w:tc>
+          <w:p>
+            <w:pPr>
+              <w:pStyle w:val="Compact"/>
+              <w:jc w:val="center"/>
+            </w:pPr>
+            <w:r>
+              <w:t xml:space="preserve">6.0</w:t>
+            </w:r>
+          </w:p>
+        </w:tc>
+        <w:tc>
+          <w:p>
+            <w:pPr>
+              <w:pStyle w:val="Compact"/>
+              <w:jc w:val="center"/>
+            </w:pPr>
+            <w:r>
+              <w:t xml:space="preserve">7.0</w:t>
+            </w:r>
+          </w:p>
+        </w:tc>
+      </w:tr>
+      <w:tr>
+        <w:tc>
+          <w:p>
+            <w:pPr>
+              <w:pStyle w:val="Compact"/>
+              <w:jc w:val="center"/>
+            </w:pPr>
+            <w:r>
+              <w:t xml:space="preserve">5</w:t>
+            </w:r>
+          </w:p>
+        </w:tc>
+        <w:tc>
+          <w:p>
+            <w:pPr>
+              <w:pStyle w:val="Compact"/>
+              <w:jc w:val="center"/>
+            </w:pPr>
+            <w:r>
+              <w:t xml:space="preserve">6.5</w:t>
+            </w:r>
+          </w:p>
+        </w:tc>
+        <w:tc>
+          <w:p>
+            <w:pPr>
+              <w:pStyle w:val="Compact"/>
+              <w:jc w:val="center"/>
+            </w:pPr>
+            <w:r>
+              <w:t xml:space="preserve">5.0</w:t>
+            </w:r>
+          </w:p>
+        </w:tc>
+      </w:tr>
+      <w:tr>
+        <w:tc>
+          <w:p>
+            <w:pPr>
+              <w:pStyle w:val="Compact"/>
+              <w:jc w:val="center"/>
+            </w:pPr>
+            <w:r>
+              <w:t xml:space="preserve">6</w:t>
+            </w:r>
+          </w:p>
+        </w:tc>
+        <w:tc>
+          <w:p>
+            <w:pPr>
+              <w:pStyle w:val="Compact"/>
+              <w:jc w:val="center"/>
+            </w:pPr>
+            <w:r>
+              <w:t xml:space="preserve">6.5</w:t>
+            </w:r>
+          </w:p>
+        </w:tc>
+        <w:tc>
+          <w:p>
+            <w:pPr>
+              <w:pStyle w:val="Compact"/>
+              <w:jc w:val="center"/>
+            </w:pPr>
+            <w:r>
+              <w:t xml:space="preserve">8.0</w:t>
+            </w:r>
+          </w:p>
+        </w:tc>
+      </w:tr>
+      <w:tr>
+        <w:tc>
+          <w:p>
+            <w:pPr>
+              <w:pStyle w:val="Compact"/>
+              <w:jc w:val="center"/>
+            </w:pPr>
+            <w:r>
+              <w:t xml:space="preserve">7</w:t>
+            </w:r>
+          </w:p>
+        </w:tc>
+        <w:tc>
+          <w:p>
+            <w:pPr>
+              <w:pStyle w:val="Compact"/>
+              <w:jc w:val="center"/>
+            </w:pPr>
+            <w:r>
+              <w:t xml:space="preserve">8.0</w:t>
+            </w:r>
+          </w:p>
+        </w:tc>
+        <w:tc>
+          <w:p>
+            <w:pPr>
+              <w:pStyle w:val="Compact"/>
+              <w:jc w:val="center"/>
+            </w:pPr>
+            <w:r>
+              <w:t xml:space="preserve">8.0</w:t>
+            </w:r>
+          </w:p>
+        </w:tc>
+      </w:tr>
+      <w:tr>
+        <w:tc>
+          <w:p>
+            <w:pPr>
+              <w:pStyle w:val="Compact"/>
+              <w:jc w:val="center"/>
+            </w:pPr>
+            <w:r>
+              <w:t xml:space="preserve">8</w:t>
+            </w:r>
+          </w:p>
+        </w:tc>
+        <w:tc>
+          <w:p>
+            <w:pPr>
+              <w:pStyle w:val="Compact"/>
+              <w:jc w:val="center"/>
+            </w:pPr>
+            <w:r>
+              <w:t xml:space="preserve">8.5</w:t>
+            </w:r>
+          </w:p>
+        </w:tc>
+        <w:tc>
+          <w:p>
+            <w:pPr>
+              <w:pStyle w:val="Compact"/>
+              <w:jc w:val="center"/>
+            </w:pPr>
+            <w:r>
+              <w:t xml:space="preserve">9.0</w:t>
+            </w:r>
+          </w:p>
+        </w:tc>
+      </w:tr>
+      <w:tr>
+        <w:tc>
+          <w:p>
+            <w:pPr>
+              <w:pStyle w:val="Compact"/>
+              <w:jc w:val="center"/>
+            </w:pPr>
+            <w:r>
+              <w:t xml:space="preserve">9</w:t>
+            </w:r>
+          </w:p>
+        </w:tc>
+        <w:tc>
+          <w:p>
+            <w:pPr>
+              <w:pStyle w:val="Compact"/>
+              <w:jc w:val="center"/>
+            </w:pPr>
+            <w:r>
+              <w:t xml:space="preserve">8.5</w:t>
+            </w:r>
+          </w:p>
+        </w:tc>
+        <w:tc>
+          <w:p>
+            <w:pPr>
+              <w:pStyle w:val="Compact"/>
+              <w:jc w:val="center"/>
+            </w:pPr>
+            <w:r>
+              <w:t xml:space="preserve">8.5</w:t>
+            </w:r>
+          </w:p>
+        </w:tc>
+      </w:tr>
+      <w:tr>
+        <w:tc>
+          <w:p>
+            <w:pPr>
+              <w:pStyle w:val="Compact"/>
+              <w:jc w:val="center"/>
+            </w:pPr>
+            <w:r>
+              <w:t xml:space="preserve">10</w:t>
+            </w:r>
+          </w:p>
+        </w:tc>
+        <w:tc>
+          <w:p>
+            <w:pPr>
+              <w:pStyle w:val="Compact"/>
+              <w:jc w:val="center"/>
+            </w:pPr>
+            <w:r>
+              <w:t xml:space="preserve">9.0</w:t>
+            </w:r>
+          </w:p>
+        </w:tc>
+        <w:tc>
+          <w:p>
+            <w:pPr>
+              <w:pStyle w:val="Compact"/>
+              <w:jc w:val="center"/>
+            </w:pPr>
+            <w:r>
+              <w:t xml:space="preserve">9.0</w:t>
+            </w:r>
+          </w:p>
+        </w:tc>
+      </w:tr>
+    </w:tbl>
+    <w:p>
+      <w:pPr>
+        <w:pStyle w:val="Corpsdetexte"/>
+      </w:pPr>
+      <w:r>
+        <w:t xml:space="preserve">Encore une fois, l’étude du nuage de points et de la droite de régression associée aidera à mieux se représenter la relation entre les deux variables (voir</w:t>
+      </w:r>
+      <w:r>
+        <w:t xml:space="preserve"> </w:t>
+      </w:r>
+      <w:r>
+        <w:rPr>
+          <w:rStyle w:val="VerbatimChar"/>
+        </w:rPr>
+        <w:t xml:space="preserve">r</w:t>
+      </w:r>
+      <w:r>
+        <w:t xml:space="preserve">).</w:t>
+      </w:r>
+    </w:p>
+    <w:p>
+      <w:pPr>
+        <w:pStyle w:val="Corpsdetexte"/>
+      </w:pPr>
+      <w:r>
+        <w:t xml:space="preserve">Figure 5.4</w:t>
+      </w:r>
+      <w:r>
+        <w:br w:type="textWrapping"/>
+      </w:r>
+      <w:r>
+        <w:rPr>
+          <w:i/>
+        </w:rPr>
+        <w:t xml:space="preserve">Nuage de points représentant la relation entre la note à un cours de géographie et la note à un cours d’anglais</w:t>
+      </w:r>
+      <w:r>
+        <w:br w:type="textWrapping"/>
+      </w:r>
+      <w:r>
+        <w:drawing>
+          <wp:inline>
+            <wp:extent cx="4620126" cy="3696101"/>
+            <wp:effectExtent b="0" l="0" r="0" t="0"/>
+            <wp:docPr descr="" title="" id="1" name="Picture"/>
+            <a:graphic>
+              <a:graphicData uri="http://schemas.openxmlformats.org/drawingml/2006/picture">
+                <pic:pic>
+                  <pic:nvPicPr>
+                    <pic:cNvPr descr="Syll_files/figure-docx/unnamed-chunk-55-1.png" id="0" name="Picture"/>
+                    <pic:cNvPicPr>
+                      <a:picLocks noChangeArrowheads="1" noChangeAspect="1"/>
+                    </pic:cNvPicPr>
+                  </pic:nvPicPr>
+                  <pic:blipFill>
+                    <a:blip r:embed="rId103"/>
+                    <a:stretch>
+                      <a:fillRect/>
+                    </a:stretch>
+                  </pic:blipFill>
+                  <pic:spPr bwMode="auto">
+                    <a:xfrm>
+                      <a:off x="0" y="0"/>
+                      <a:ext cx="4620126" cy="3696101"/>
+                    </a:xfrm>
+                    <a:prstGeom prst="rect">
+                      <a:avLst/>
+                    </a:prstGeom>
+                    <a:noFill/>
+                    <a:ln w="9525">
+                      <a:noFill/>
+                      <a:headEnd/>
+                      <a:tailEnd/>
+                    </a:ln>
+                  </pic:spPr>
+                </pic:pic>
+              </a:graphicData>
+            </a:graphic>
+          </wp:inline>
+        </w:drawing>
+      </w:r>
+    </w:p>
+    <w:p>
+      <w:pPr>
+        <w:pStyle w:val="Corpsdetexte"/>
+      </w:pPr>
+      <w:r>
+        <w:t xml:space="preserve">Contrairement au deux situations précédentes, les points ne se rapprochent ni d’une droite croissante, ni d’une droite décroissante. Il ne semble pas y avoir de relation entre les notes obtenues au cours de géographiques et celles obtenues au cours d’histoire. Par ailleurs, la droite de régression a une pente quasiment nulle.</w:t>
+      </w:r>
+    </w:p>
+    <w:p>
+      <w:pPr>
+        <w:pStyle w:val="Titre2"/>
+      </w:pPr>
+      <w:bookmarkStart w:id="104" w:name="determination-algebrique-de-la-relation-entre-deux-variables"/>
+      <w:bookmarkEnd w:id="104"/>
+      <w:r>
+        <w:t xml:space="preserve">Détermination algébrique de la relation entre deux variables</w:t>
+      </w:r>
+    </w:p>
+    <w:p>
+      <w:pPr>
         <w:pStyle w:val="Titre6"/>
       </w:pPr>
-      <w:bookmarkStart w:id="99" w:name="pagebreak-7"/>
-      <w:bookmarkEnd w:id="99"/>
+      <w:bookmarkStart w:id="105" w:name="pagebreak-7"/>
+      <w:bookmarkEnd w:id="105"/>
       <w:r>
         <w:t xml:space="preserve">Pagebreak</w:t>
       </w:r>
@@ -21195,8 +23065,8 @@
       <w:pPr>
         <w:pStyle w:val="Titre1"/>
       </w:pPr>
-      <w:bookmarkStart w:id="100" w:name="references"/>
-      <w:bookmarkEnd w:id="100"/>
+      <w:bookmarkStart w:id="106" w:name="references"/>
+      <w:bookmarkEnd w:id="106"/>
       <w:r>
         <w:t xml:space="preserve">Références</w:t>
       </w:r>
@@ -21633,7 +23503,7 @@
     </w:lvl>
   </w:abstractNum>
   <w:abstractNum w:abstractNumId="990">
-    <w:nsid w:val="496093dd"/>
+    <w:nsid w:val="b3d52b48"/>
     <w:multiLevelType w:val="multilevel"/>
     <w:lvl w:ilvl="0">
       <w:numFmt w:val="bullet"/>
@@ -21714,7 +23584,7 @@
     </w:lvl>
   </w:abstractNum>
   <w:abstractNum w:abstractNumId="991">
-    <w:nsid w:val="99b58cf4"/>
+    <w:nsid w:val="90623b9c"/>
     <w:multiLevelType w:val="multilevel"/>
     <w:lvl w:ilvl="0">
       <w:numFmt w:val="bullet"/>
@@ -21795,7 +23665,7 @@
     </w:lvl>
   </w:abstractNum>
   <w:abstractNum w:abstractNumId="99421">
-    <w:nsid w:val="d2556652"/>
+    <w:nsid w:val="b59e9651"/>
     <w:multiLevelType w:val="multilevel"/>
     <w:lvl w:ilvl="0">
       <w:start w:val="1"/>

</xml_diff>